<commit_message>
Document's link to repository changed
</commit_message>
<xml_diff>
--- a/reports/Group/D01/01 - Requirements - Group.docx
+++ b/reports/Group/D01/01 - Requirements - Group.docx
@@ -137,6 +137,7 @@
                 <w15:appearance w15:val="hidden"/>
                 <w:text/>
               </w:sdtPr>
+              <w:sdtEndPr/>
               <w:sdtContent>
                 <w:r>
                   <w:rPr>
@@ -221,12 +222,25 @@
                 <w15:appearance w15:val="hidden"/>
                 <w:text/>
               </w:sdtPr>
+              <w:sdtEndPr/>
               <w:sdtContent>
                 <w:r>
                   <w:rPr>
                     <w:rFonts w:asciiTheme="majorHAnsi" w:hAnsiTheme="majorHAnsi" w:cstheme="majorHAnsi"/>
                   </w:rPr>
-                  <w:t xml:space="preserve"> https://github.com/ManunGar/Acme-ANS-D01  </w:t>
+                  <w:t xml:space="preserve"> https://github.com/ManunGar/Acme-ANS-</w:t>
+                </w:r>
+                <w:r>
+                  <w:rPr>
+                    <w:rFonts w:asciiTheme="majorHAnsi" w:hAnsiTheme="majorHAnsi" w:cstheme="majorHAnsi"/>
+                  </w:rPr>
+                  <w:t>C2</w:t>
+                </w:r>
+                <w:r>
+                  <w:rPr>
+                    <w:rFonts w:asciiTheme="majorHAnsi" w:hAnsiTheme="majorHAnsi" w:cstheme="majorHAnsi"/>
+                  </w:rPr>
+                  <w:t xml:space="preserve">  </w:t>
                 </w:r>
               </w:sdtContent>
             </w:sdt>
@@ -296,6 +310,7 @@
                 <w15:appearance w15:val="hidden"/>
                 <w:text/>
               </w:sdtPr>
+              <w:sdtEndPr/>
               <w:sdtContent>
                 <w:r>
                   <w:rPr>
@@ -356,6 +371,7 @@
                 <w15:appearance w15:val="hidden"/>
                 <w:text/>
               </w:sdtPr>
+              <w:sdtEndPr/>
               <w:sdtContent>
                 <w:r>
                   <w:rPr>
@@ -420,6 +436,7 @@
                 <w15:appearance w15:val="hidden"/>
                 <w:text/>
               </w:sdtPr>
+              <w:sdtEndPr/>
               <w:sdtContent>
                 <w:r>
                   <w:rPr>
@@ -496,6 +513,7 @@
                 <w15:appearance w15:val="hidden"/>
                 <w:text/>
               </w:sdtPr>
+              <w:sdtEndPr/>
               <w:sdtContent>
                 <w:r>
                   <w:rPr>
@@ -553,6 +571,7 @@
               <w:rPr>
                 <w:rFonts w:asciiTheme="majorHAnsi" w:hAnsiTheme="majorHAnsi" w:cstheme="majorHAnsi"/>
                 <w:b/>
+                <w:lang w:val="es-ES"/>
               </w:rPr>
             </w:pPr>
             <w:r>
@@ -586,6 +605,7 @@
               <w:sdtPr>
                 <w:rPr>
                   <w:rFonts w:asciiTheme="majorHAnsi" w:hAnsiTheme="majorHAnsi" w:cstheme="majorBidi"/>
+                  <w:lang w:val="es-ES"/>
                 </w:rPr>
                 <w:tag w:val="ID2"/>
                 <w:id w:val="-1276937016"/>
@@ -595,10 +615,12 @@
                 <w15:appearance w15:val="hidden"/>
                 <w:text/>
               </w:sdtPr>
+              <w:sdtEndPr/>
               <w:sdtContent>
                 <w:r>
                   <w:rPr>
                     <w:rFonts w:asciiTheme="majorHAnsi" w:hAnsiTheme="majorHAnsi" w:cstheme="majorBidi"/>
+                    <w:lang w:val="es-ES"/>
                   </w:rPr>
                   <w:t>7769****</w:t>
                 </w:r>
@@ -640,6 +662,7 @@
               <w:sdtPr>
                 <w:rPr>
                   <w:rFonts w:asciiTheme="majorHAnsi" w:hAnsiTheme="majorHAnsi" w:cstheme="majorHAnsi"/>
+                  <w:lang w:val="es-ES"/>
                 </w:rPr>
                 <w:tag w:val="UVUS02"/>
                 <w:id w:val="1381354132"/>
@@ -649,28 +672,35 @@
                 <w15:appearance w15:val="hidden"/>
                 <w:text/>
               </w:sdtPr>
+              <w:sdtEndPr/>
               <w:sdtContent>
                 <w:r>
                   <w:rPr>
                     <w:rFonts w:asciiTheme="majorHAnsi" w:hAnsiTheme="majorHAnsi" w:cstheme="majorHAnsi"/>
+                    <w:lang w:val="es-ES"/>
                   </w:rPr>
                   <w:t xml:space="preserve"> </w:t>
                 </w:r>
+                <w:proofErr w:type="spellStart"/>
                 <w:r>
                   <w:rPr>
                     <w:rFonts w:asciiTheme="majorHAnsi" w:hAnsiTheme="majorHAnsi" w:cstheme="majorHAnsi"/>
+                    <w:lang w:val="es-ES"/>
                   </w:rPr>
                   <w:t>j</w:t>
                 </w:r>
                 <w:r>
                   <w:rPr>
                     <w:rFonts w:asciiTheme="majorHAnsi" w:hAnsiTheme="majorHAnsi" w:cstheme="majorHAnsi"/>
+                    <w:lang w:val="es-ES"/>
                   </w:rPr>
                   <w:t>uamorrio</w:t>
                 </w:r>
+                <w:proofErr w:type="spellEnd"/>
                 <w:r>
                   <w:rPr>
                     <w:rFonts w:asciiTheme="majorHAnsi" w:hAnsiTheme="majorHAnsi" w:cstheme="majorHAnsi"/>
+                    <w:lang w:val="es-ES"/>
                   </w:rPr>
                   <w:t xml:space="preserve">  </w:t>
                 </w:r>
@@ -710,6 +740,7 @@
               <w:sdtPr>
                 <w:rPr>
                   <w:rFonts w:asciiTheme="majorHAnsi" w:hAnsiTheme="majorHAnsi" w:cstheme="majorHAnsi"/>
+                  <w:lang w:val="es-ES"/>
                 </w:rPr>
                 <w:tag w:val="Student2"/>
                 <w:id w:val="2044784553"/>
@@ -719,34 +750,40 @@
                 <w15:appearance w15:val="hidden"/>
                 <w:text/>
               </w:sdtPr>
+              <w:sdtEndPr/>
               <w:sdtContent>
                 <w:r>
                   <w:rPr>
                     <w:rFonts w:asciiTheme="majorHAnsi" w:hAnsiTheme="majorHAnsi" w:cstheme="majorHAnsi"/>
+                    <w:lang w:val="es-ES"/>
                   </w:rPr>
                   <w:t xml:space="preserve"> </w:t>
                 </w:r>
                 <w:r>
                   <w:rPr>
                     <w:rFonts w:asciiTheme="majorHAnsi" w:hAnsiTheme="majorHAnsi" w:cstheme="majorHAnsi"/>
+                    <w:lang w:val="es-ES"/>
                   </w:rPr>
                   <w:t>Moreno Ríos</w:t>
                 </w:r>
                 <w:r>
                   <w:rPr>
                     <w:rFonts w:asciiTheme="majorHAnsi" w:hAnsiTheme="majorHAnsi" w:cstheme="majorHAnsi"/>
+                    <w:lang w:val="es-ES"/>
                   </w:rPr>
                   <w:t>,</w:t>
                 </w:r>
                 <w:r>
                   <w:rPr>
                     <w:rFonts w:asciiTheme="majorHAnsi" w:hAnsiTheme="majorHAnsi" w:cstheme="majorHAnsi"/>
+                    <w:lang w:val="es-ES"/>
                   </w:rPr>
                   <w:t xml:space="preserve"> Juan</w:t>
                 </w:r>
                 <w:r>
                   <w:rPr>
                     <w:rFonts w:asciiTheme="majorHAnsi" w:hAnsiTheme="majorHAnsi" w:cstheme="majorHAnsi"/>
+                    <w:lang w:val="es-ES"/>
                   </w:rPr>
                   <w:t xml:space="preserve">  </w:t>
                 </w:r>
@@ -795,6 +832,7 @@
                 <w15:appearance w15:val="hidden"/>
                 <w:text/>
               </w:sdtPr>
+              <w:sdtEndPr/>
               <w:sdtContent>
                 <w:r>
                   <w:rPr>
@@ -869,6 +907,7 @@
                 <w15:appearance w15:val="hidden"/>
                 <w:text/>
               </w:sdtPr>
+              <w:sdtEndPr/>
               <w:sdtContent>
                 <w:r>
                   <w:rPr>
@@ -929,6 +968,7 @@
                 <w15:appearance w15:val="hidden"/>
                 <w:text/>
               </w:sdtPr>
+              <w:sdtEndPr/>
               <w:sdtContent>
                 <w:r>
                   <w:rPr>
@@ -936,12 +976,14 @@
                   </w:rPr>
                   <w:t xml:space="preserve"> </w:t>
                 </w:r>
+                <w:proofErr w:type="spellStart"/>
                 <w:r>
                   <w:rPr>
                     <w:rFonts w:asciiTheme="majorHAnsi" w:hAnsiTheme="majorHAnsi" w:cstheme="majorHAnsi"/>
                   </w:rPr>
                   <w:t>aloporsan</w:t>
                 </w:r>
+                <w:proofErr w:type="spellEnd"/>
                 <w:r>
                   <w:rPr>
                     <w:rFonts w:asciiTheme="majorHAnsi" w:hAnsiTheme="majorHAnsi" w:cstheme="majorHAnsi"/>
@@ -993,6 +1035,7 @@
                 <w15:appearance w15:val="hidden"/>
                 <w:text/>
               </w:sdtPr>
+              <w:sdtEndPr/>
               <w:sdtContent>
                 <w:r>
                   <w:rPr>
@@ -1044,6 +1087,7 @@
                 </w:placeholder>
                 <w:text/>
               </w:sdtPr>
+              <w:sdtEndPr/>
               <w:sdtContent>
                 <w:sdt>
                   <w:sdtPr>
@@ -1058,6 +1102,7 @@
                     <w15:appearance w15:val="hidden"/>
                     <w:text/>
                   </w:sdtPr>
+                  <w:sdtEndPr/>
                   <w:sdtContent>
                     <w:r>
                       <w:rPr>
@@ -1129,6 +1174,7 @@
                 <w15:appearance w15:val="hidden"/>
                 <w:text/>
               </w:sdtPr>
+              <w:sdtEndPr/>
               <w:sdtContent>
                 <w:r>
                   <w:rPr>
@@ -1189,6 +1235,7 @@
                 <w15:appearance w15:val="hidden"/>
                 <w:text/>
               </w:sdtPr>
+              <w:sdtEndPr/>
               <w:sdtContent>
                 <w:r>
                   <w:rPr>
@@ -1253,6 +1300,7 @@
                 <w15:appearance w15:val="hidden"/>
                 <w:text/>
               </w:sdtPr>
+              <w:sdtEndPr/>
               <w:sdtContent>
                 <w:r>
                   <w:rPr>
@@ -1305,6 +1353,7 @@
                 <w15:appearance w15:val="hidden"/>
                 <w:text/>
               </w:sdtPr>
+              <w:sdtEndPr/>
               <w:sdtContent>
                 <w:r>
                   <w:rPr>
@@ -1412,6 +1461,7 @@
                 <w15:appearance w15:val="hidden"/>
                 <w:text/>
               </w:sdtPr>
+              <w:sdtEndPr/>
               <w:sdtContent>
                 <w:r>
                   <w:rPr>
@@ -1472,6 +1522,7 @@
                 <w15:appearance w15:val="hidden"/>
                 <w:text/>
               </w:sdtPr>
+              <w:sdtEndPr/>
               <w:sdtContent>
                 <w:r>
                   <w:rPr>
@@ -1536,6 +1587,7 @@
                 <w15:appearance w15:val="hidden"/>
                 <w:text/>
               </w:sdtPr>
+              <w:sdtEndPr/>
               <w:sdtContent>
                 <w:r>
                   <w:rPr>
@@ -1593,6 +1645,7 @@
                 </w:placeholder>
                 <w:text/>
               </w:sdtPr>
+              <w:sdtEndPr/>
               <w:sdtContent>
                 <w:r>
                   <w:rPr>
@@ -1690,6 +1743,7 @@
                 <w15:appearance w15:val="hidden"/>
                 <w:text/>
               </w:sdtPr>
+              <w:sdtEndPr/>
               <w:sdtContent>
                 <w:sdt>
                   <w:sdtPr>
@@ -1704,6 +1758,7 @@
                     <w15:appearance w15:val="hidden"/>
                     <w:text/>
                   </w:sdtPr>
+                  <w:sdtEndPr/>
                   <w:sdtContent>
                     <w:r>
                       <w:rPr>
@@ -1735,12 +1790,14 @@
                       </w:rPr>
                       <w:t xml:space="preserve">, </w:t>
                     </w:r>
+                    <w:proofErr w:type="gramStart"/>
                     <w:r>
                       <w:rPr>
                         <w:rFonts w:asciiTheme="majorHAnsi" w:hAnsiTheme="majorHAnsi" w:cstheme="majorHAnsi"/>
                       </w:rPr>
                       <w:t>2025</w:t>
                     </w:r>
+                    <w:proofErr w:type="gramEnd"/>
                     <w:r>
                       <w:rPr>
                         <w:rFonts w:asciiTheme="majorHAnsi" w:hAnsiTheme="majorHAnsi" w:cstheme="majorHAnsi"/>
@@ -1967,6 +2024,7 @@
           <w15:appearance w15:val="hidden"/>
           <w:text/>
         </w:sdtPr>
+        <w:sdtEndPr/>
         <w:sdtContent>
           <w:r>
             <w:t xml:space="preserve">  </w:t>
@@ -2009,6 +2067,7 @@
           <w15:appearance w15:val="hidden"/>
           <w:text/>
         </w:sdtPr>
+        <w:sdtEndPr/>
         <w:sdtContent>
           <w:r>
             <w:t xml:space="preserve">  </w:t>
@@ -2085,6 +2144,7 @@
           <w15:appearance w15:val="hidden"/>
           <w:text/>
         </w:sdtPr>
+        <w:sdtEndPr/>
         <w:sdtContent>
           <w:r>
             <w:t xml:space="preserve">  </w:t>
@@ -2327,6 +2387,7 @@
           <w15:appearance w15:val="hidden"/>
           <w:text/>
         </w:sdtPr>
+        <w:sdtEndPr/>
         <w:sdtContent>
           <w:r>
             <w:t xml:space="preserve">    </w:t>
@@ -2499,6 +2560,7 @@
           <w15:appearance w15:val="hidden"/>
           <w:text/>
         </w:sdtPr>
+        <w:sdtEndPr/>
         <w:sdtContent>
           <w:r>
             <w:t xml:space="preserve">    </w:t>
@@ -2711,6 +2773,7 @@
           <w15:appearance w15:val="hidden"/>
           <w:text/>
         </w:sdtPr>
+        <w:sdtEndPr/>
         <w:sdtContent>
           <w:r>
             <w:t xml:space="preserve">    </w:t>
@@ -2901,6 +2964,7 @@
           <w15:appearance w15:val="hidden"/>
           <w:text/>
         </w:sdtPr>
+        <w:sdtEndPr/>
         <w:sdtContent>
           <w:r>
             <w:t xml:space="preserve">    </w:t>
@@ -3138,6 +3202,7 @@
           <w15:appearance w15:val="hidden"/>
           <w:text/>
         </w:sdtPr>
+        <w:sdtEndPr/>
         <w:sdtContent>
           <w:r>
             <w:t xml:space="preserve">    </w:t>
@@ -3266,6 +3331,7 @@
           <w15:appearance w15:val="hidden"/>
           <w:text/>
         </w:sdtPr>
+        <w:sdtEndPr/>
         <w:sdtContent>
           <w:r>
             <w:t xml:space="preserve">    </w:t>
@@ -3338,6 +3404,7 @@
           <w15:appearance w15:val="hidden"/>
           <w:text/>
         </w:sdtPr>
+        <w:sdtEndPr/>
         <w:sdtContent>
           <w:r>
             <w:t xml:space="preserve">    </w:t>
@@ -3498,6 +3565,7 @@
           <w15:appearance w15:val="hidden"/>
           <w:text/>
         </w:sdtPr>
+        <w:sdtEndPr/>
         <w:sdtContent>
           <w:r>
             <w:t xml:space="preserve">    </w:t>
@@ -3583,6 +3651,7 @@
           <w15:appearance w15:val="hidden"/>
           <w:text/>
         </w:sdtPr>
+        <w:sdtEndPr/>
         <w:sdtContent>
           <w:r>
             <w:t xml:space="preserve">    </w:t>
@@ -3668,6 +3737,7 @@
           <w15:appearance w15:val="hidden"/>
           <w:text/>
         </w:sdtPr>
+        <w:sdtEndPr/>
         <w:sdtContent>
           <w:r>
             <w:t xml:space="preserve">    </w:t>
@@ -3742,6 +3812,7 @@
           <w15:appearance w15:val="hidden"/>
           <w:text/>
         </w:sdtPr>
+        <w:sdtEndPr/>
         <w:sdtContent>
           <w:r>
             <w:t xml:space="preserve">    </w:t>
@@ -3837,6 +3908,7 @@
           <w15:appearance w15:val="hidden"/>
           <w:text/>
         </w:sdtPr>
+        <w:sdtEndPr/>
         <w:sdtContent>
           <w:r>
             <w:t xml:space="preserve">    </w:t>
@@ -3921,6 +3993,7 @@
           <w15:appearance w15:val="hidden"/>
           <w:text/>
         </w:sdtPr>
+        <w:sdtEndPr/>
         <w:sdtContent>
           <w:r>
             <w:t xml:space="preserve">    </w:t>
@@ -4016,6 +4089,7 @@
           <w15:appearance w15:val="hidden"/>
           <w:text/>
         </w:sdtPr>
+        <w:sdtEndPr/>
         <w:sdtContent>
           <w:r>
             <w:t xml:space="preserve">    </w:t>
@@ -4067,6 +4141,7 @@
           <w15:appearance w15:val="hidden"/>
           <w:text/>
         </w:sdtPr>
+        <w:sdtEndPr/>
         <w:sdtContent>
           <w:r>
             <w:t xml:space="preserve">    </w:t>
@@ -4101,6 +4176,7 @@
           <w15:appearance w15:val="hidden"/>
           <w:text/>
         </w:sdtPr>
+        <w:sdtEndPr/>
         <w:sdtContent>
           <w:r>
             <w:t xml:space="preserve">    </w:t>
@@ -4273,6 +4349,7 @@
           <w15:appearance w15:val="hidden"/>
           <w:text/>
         </w:sdtPr>
+        <w:sdtEndPr/>
         <w:sdtContent>
           <w:r>
             <w:t xml:space="preserve">  </w:t>
@@ -4352,6 +4429,7 @@
           <w15:appearance w15:val="hidden"/>
           <w:text/>
         </w:sdtPr>
+        <w:sdtEndPr/>
         <w:sdtContent>
           <w:r>
             <w:t xml:space="preserve">  </w:t>
@@ -4392,6 +4470,7 @@
           <w15:appearance w15:val="hidden"/>
           <w:text/>
         </w:sdtPr>
+        <w:sdtEndPr/>
         <w:sdtContent>
           <w:r>
             <w:t xml:space="preserve">  </w:t>
@@ -4447,6 +4526,7 @@
           <w15:appearance w15:val="hidden"/>
           <w:text/>
         </w:sdtPr>
+        <w:sdtEndPr/>
         <w:sdtContent>
           <w:r>
             <w:t xml:space="preserve">  </w:t>
@@ -4567,6 +4647,7 @@
           <w15:appearance w15:val="hidden"/>
           <w:text/>
         </w:sdtPr>
+        <w:sdtEndPr/>
         <w:sdtContent>
           <w:r>
             <w:t xml:space="preserve">    </w:t>
@@ -4703,6 +4784,7 @@
           <w15:appearance w15:val="hidden"/>
           <w:text/>
         </w:sdtPr>
+        <w:sdtEndPr/>
         <w:sdtContent>
           <w:r>
             <w:t xml:space="preserve">    </w:t>
@@ -4832,6 +4914,7 @@
           <w15:appearance w15:val="hidden"/>
           <w:text/>
         </w:sdtPr>
+        <w:sdtEndPr/>
         <w:sdtContent>
           <w:r>
             <w:t xml:space="preserve">    </w:t>
@@ -4986,6 +5069,7 @@
           <w15:appearance w15:val="hidden"/>
           <w:text/>
         </w:sdtPr>
+        <w:sdtEndPr/>
         <w:sdtContent>
           <w:r>
             <w:t xml:space="preserve">    </w:t>
@@ -5085,6 +5169,7 @@
           <w15:appearance w15:val="hidden"/>
           <w:text/>
         </w:sdtPr>
+        <w:sdtEndPr/>
         <w:sdtContent>
           <w:r>
             <w:t xml:space="preserve">    </w:t>
@@ -5161,6 +5246,7 @@
           <w15:appearance w15:val="hidden"/>
           <w:text/>
         </w:sdtPr>
+        <w:sdtEndPr/>
         <w:sdtContent>
           <w:r>
             <w:t xml:space="preserve">    </w:t>
@@ -5240,6 +5326,7 @@
           <w15:appearance w15:val="hidden"/>
           <w:text/>
         </w:sdtPr>
+        <w:sdtEndPr/>
         <w:sdtContent>
           <w:r>
             <w:t xml:space="preserve">    </w:t>
@@ -5311,6 +5398,7 @@
           <w15:appearance w15:val="hidden"/>
           <w:text/>
         </w:sdtPr>
+        <w:sdtEndPr/>
         <w:sdtContent>
           <w:r>
             <w:t xml:space="preserve">    </w:t>
@@ -5395,6 +5483,7 @@
           <w15:appearance w15:val="hidden"/>
           <w:text/>
         </w:sdtPr>
+        <w:sdtEndPr/>
         <w:sdtContent>
           <w:r>
             <w:t xml:space="preserve">    </w:t>
@@ -5489,6 +5578,7 @@
           <w15:appearance w15:val="hidden"/>
           <w:text/>
         </w:sdtPr>
+        <w:sdtEndPr/>
         <w:sdtContent>
           <w:r>
             <w:t xml:space="preserve">    </w:t>
@@ -5645,6 +5735,7 @@
           <w15:appearance w15:val="hidden"/>
           <w:text/>
         </w:sdtPr>
+        <w:sdtEndPr/>
         <w:sdtContent>
           <w:r>
             <w:t xml:space="preserve">    </w:t>
@@ -5693,6 +5784,7 @@
           <w15:appearance w15:val="hidden"/>
           <w:text/>
         </w:sdtPr>
+        <w:sdtEndPr/>
         <w:sdtContent>
           <w:r>
             <w:t xml:space="preserve">    </w:t>
@@ -5882,6 +5974,7 @@
           <w15:appearance w15:val="hidden"/>
           <w:text/>
         </w:sdtPr>
+        <w:sdtEndPr/>
         <w:sdtContent>
           <w:r>
             <w:t xml:space="preserve">    </w:t>
@@ -5916,6 +6009,7 @@
           <w15:appearance w15:val="hidden"/>
           <w:text/>
         </w:sdtPr>
+        <w:sdtEndPr/>
         <w:sdtContent>
           <w:r>
             <w:t xml:space="preserve">    </w:t>
@@ -6152,6 +6246,7 @@
           <w15:appearance w15:val="hidden"/>
           <w:text/>
         </w:sdtPr>
+        <w:sdtEndPr/>
         <w:sdtContent>
           <w:r>
             <w:t xml:space="preserve">    </w:t>
@@ -6241,6 +6336,7 @@
           <w15:appearance w15:val="hidden"/>
           <w:text/>
         </w:sdtPr>
+        <w:sdtEndPr/>
         <w:sdtContent>
           <w:r>
             <w:t xml:space="preserve">    </w:t>
@@ -6317,6 +6413,7 @@
           <w15:appearance w15:val="hidden"/>
           <w:text/>
         </w:sdtPr>
+        <w:sdtEndPr/>
         <w:sdtContent>
           <w:r>
             <w:t xml:space="preserve">    </w:t>
@@ -6351,6 +6448,7 @@
           <w15:appearance w15:val="hidden"/>
           <w:text/>
         </w:sdtPr>
+        <w:sdtEndPr/>
         <w:sdtContent>
           <w:r>
             <w:t xml:space="preserve">    </w:t>
@@ -6554,6 +6652,7 @@
           <w15:appearance w15:val="hidden"/>
           <w:text/>
         </w:sdtPr>
+        <w:sdtEndPr/>
         <w:sdtContent>
           <w:r>
             <w:t xml:space="preserve">    </w:t>
@@ -6632,6 +6731,7 @@
           <w15:appearance w15:val="hidden"/>
           <w:text/>
         </w:sdtPr>
+        <w:sdtEndPr/>
         <w:sdtContent>
           <w:r>
             <w:t xml:space="preserve">    </w:t>
@@ -7089,6 +7189,7 @@
           <w15:appearance w15:val="hidden"/>
           <w:text/>
         </w:sdtPr>
+        <w:sdtEndPr/>
         <w:sdtContent>
           <w:r>
             <w:t xml:space="preserve">    </w:t>
@@ -7163,6 +7264,7 @@
           <w15:appearance w15:val="hidden"/>
           <w:text/>
         </w:sdtPr>
+        <w:sdtEndPr/>
         <w:sdtContent>
           <w:r>
             <w:t xml:space="preserve">    </w:t>
@@ -7197,6 +7299,7 @@
           <w15:appearance w15:val="hidden"/>
           <w:text/>
         </w:sdtPr>
+        <w:sdtEndPr/>
         <w:sdtContent>
           <w:r>
             <w:t xml:space="preserve">    </w:t>
@@ -7371,6 +7474,7 @@
           <w15:appearance w15:val="hidden"/>
           <w:text/>
         </w:sdtPr>
+        <w:sdtEndPr/>
         <w:sdtContent>
           <w:r>
             <w:t xml:space="preserve">    </w:t>
@@ -7419,6 +7523,7 @@
           <w15:appearance w15:val="hidden"/>
           <w:text/>
         </w:sdtPr>
+        <w:sdtEndPr/>
         <w:sdtContent>
           <w:r>
             <w:t xml:space="preserve">    </w:t>
@@ -7453,6 +7558,7 @@
           <w15:appearance w15:val="hidden"/>
           <w:text/>
         </w:sdtPr>
+        <w:sdtEndPr/>
         <w:sdtContent>
           <w:r>
             <w:t xml:space="preserve">    </w:t>
@@ -11264,6 +11370,7 @@
     <w:rsid w:val="006979C5"/>
     <w:rsid w:val="006B2BEC"/>
     <w:rsid w:val="006F209A"/>
+    <w:rsid w:val="00723211"/>
     <w:rsid w:val="00765401"/>
     <w:rsid w:val="00790E22"/>
     <w:rsid w:val="00802250"/>
@@ -12925,6 +13032,10 @@
 </file>
 
 <file path=customXml/item1.xml><?xml version="1.0" encoding="utf-8"?>
+<b:Sources xmlns:b="http://schemas.openxmlformats.org/officeDocument/2006/bibliography" xmlns="http://schemas.openxmlformats.org/officeDocument/2006/bibliography" SelectedStyle="\APASixthEditionOfficeOnline.xsl" StyleName="APA" Version="6"/>
+</file>
+
+<file path=customXml/item2.xml><?xml version="1.0" encoding="utf-8"?>
 <p:properties xmlns:p="http://schemas.microsoft.com/office/2006/metadata/properties" xmlns:xsi="http://www.w3.org/2001/XMLSchema-instance" xmlns:pc="http://schemas.microsoft.com/office/infopath/2007/PartnerControls">
   <documentManagement>
     <_activity xmlns="e2843693-a675-48df-a7fb-866c72483ed1" xsi:nil="true"/>
@@ -12932,11 +13043,16 @@
 </p:properties>
 </file>
 
-<file path=customXml/item2.xml><?xml version="1.0" encoding="utf-8"?>
-<b:Sources xmlns:b="http://schemas.openxmlformats.org/officeDocument/2006/bibliography" xmlns="http://schemas.openxmlformats.org/officeDocument/2006/bibliography" SelectedStyle="\APASixthEditionOfficeOnline.xsl" StyleName="APA" Version="6"/>
+<file path=customXml/item3.xml><?xml version="1.0" encoding="utf-8"?>
+<?mso-contentType ?>
+<FormTemplates xmlns="http://schemas.microsoft.com/sharepoint/v3/contenttype/forms">
+  <Display>DocumentLibraryForm</Display>
+  <Edit>DocumentLibraryForm</Edit>
+  <New>DocumentLibraryForm</New>
+</FormTemplates>
 </file>
 
-<file path=customXml/item3.xml><?xml version="1.0" encoding="utf-8"?>
+<file path=customXml/item4.xml><?xml version="1.0" encoding="utf-8"?>
 <ct:contentTypeSchema xmlns:ct="http://schemas.microsoft.com/office/2006/metadata/contentType" xmlns:ma="http://schemas.microsoft.com/office/2006/metadata/properties/metaAttributes" ct:_="" ma:_="" ma:contentTypeName="Documento" ma:contentTypeID="0x0101000072BB16954A7F4DAE4F206E9BCBE6D9" ma:contentTypeVersion="13" ma:contentTypeDescription="Crear nuevo documento." ma:contentTypeScope="" ma:versionID="96de0019e45c446bada5cbfb875c376b">
   <xsd:schema xmlns:xsd="http://www.w3.org/2001/XMLSchema" xmlns:xs="http://www.w3.org/2001/XMLSchema" xmlns:p="http://schemas.microsoft.com/office/2006/metadata/properties" xmlns:ns3="e2843693-a675-48df-a7fb-866c72483ed1" xmlns:ns4="b6261d77-aa17-4c25-b630-ef0094c15cef" targetNamespace="http://schemas.microsoft.com/office/2006/metadata/properties" ma:root="true" ma:fieldsID="7e40f3ecc12735842a6ec6e3ad1c93ac" ns3:_="" ns4:_="">
     <xsd:import namespace="e2843693-a675-48df-a7fb-866c72483ed1"/>
@@ -13155,16 +13271,15 @@
 </ct:contentTypeSchema>
 </file>
 
-<file path=customXml/item4.xml><?xml version="1.0" encoding="utf-8"?>
-<?mso-contentType ?>
-<FormTemplates xmlns="http://schemas.microsoft.com/sharepoint/v3/contenttype/forms">
-  <Display>DocumentLibraryForm</Display>
-  <Edit>DocumentLibraryForm</Edit>
-  <New>DocumentLibraryForm</New>
-</FormTemplates>
+<file path=customXml/itemProps1.xml><?xml version="1.0" encoding="utf-8"?>
+<ds:datastoreItem xmlns:ds="http://schemas.openxmlformats.org/officeDocument/2006/customXml" ds:itemID="{DACBA2D3-B54D-4E9B-B06E-39CB1345C0EE}">
+  <ds:schemaRefs>
+    <ds:schemaRef ds:uri="http://schemas.openxmlformats.org/officeDocument/2006/bibliography"/>
+  </ds:schemaRefs>
+</ds:datastoreItem>
 </file>
 
-<file path=customXml/itemProps1.xml><?xml version="1.0" encoding="utf-8"?>
+<file path=customXml/itemProps2.xml><?xml version="1.0" encoding="utf-8"?>
 <ds:datastoreItem xmlns:ds="http://schemas.openxmlformats.org/officeDocument/2006/customXml" ds:itemID="{F3F3DBA3-E6A4-4D0A-A198-4B915F2F2371}">
   <ds:schemaRefs>
     <ds:schemaRef ds:uri="http://schemas.microsoft.com/office/2006/metadata/properties"/>
@@ -13174,15 +13289,15 @@
 </ds:datastoreItem>
 </file>
 
-<file path=customXml/itemProps2.xml><?xml version="1.0" encoding="utf-8"?>
-<ds:datastoreItem xmlns:ds="http://schemas.openxmlformats.org/officeDocument/2006/customXml" ds:itemID="{DACBA2D3-B54D-4E9B-B06E-39CB1345C0EE}">
+<file path=customXml/itemProps3.xml><?xml version="1.0" encoding="utf-8"?>
+<ds:datastoreItem xmlns:ds="http://schemas.openxmlformats.org/officeDocument/2006/customXml" ds:itemID="{CCF2A16C-A1AF-4AAF-A4E4-C66ACB3A4A92}">
   <ds:schemaRefs>
-    <ds:schemaRef ds:uri="http://schemas.openxmlformats.org/officeDocument/2006/bibliography"/>
+    <ds:schemaRef ds:uri="http://schemas.microsoft.com/sharepoint/v3/contenttype/forms"/>
   </ds:schemaRefs>
 </ds:datastoreItem>
 </file>
 
-<file path=customXml/itemProps3.xml><?xml version="1.0" encoding="utf-8"?>
+<file path=customXml/itemProps4.xml><?xml version="1.0" encoding="utf-8"?>
 <ds:datastoreItem xmlns:ds="http://schemas.openxmlformats.org/officeDocument/2006/customXml" ds:itemID="{43B9225C-02C6-4D78-AF16-35BA2907A482}">
   <ds:schemaRefs>
     <ds:schemaRef ds:uri="http://schemas.microsoft.com/office/2006/metadata/contentType"/>
@@ -13199,12 +13314,4 @@
     <ds:schemaRef ds:uri="http://schemas.microsoft.com/internal/obd"/>
   </ds:schemaRefs>
 </ds:datastoreItem>
-</file>
-
-<file path=customXml/itemProps4.xml><?xml version="1.0" encoding="utf-8"?>
-<ds:datastoreItem xmlns:ds="http://schemas.openxmlformats.org/officeDocument/2006/customXml" ds:itemID="{CCF2A16C-A1AF-4AAF-A4E4-C66ACB3A4A92}">
-  <ds:schemaRefs>
-    <ds:schemaRef ds:uri="http://schemas.microsoft.com/sharepoint/v3/contenttype/forms"/>
-  </ds:schemaRefs>
-</ds:datastoreItem>
 </file>
</xml_diff>